<commit_message>
Updated Documentation,: Financial plan, House of Quality, Engineering Requirements
</commit_message>
<xml_diff>
--- a/Initial_Proposal_Parts/Fire Alarm Initial Documentation First Draft.docx
+++ b/Initial_Proposal_Parts/Fire Alarm Initial Documentation First Draft.docx
@@ -30,7 +30,7 @@
                     <pic:cNvPicPr/>
                   </pic:nvPicPr>
                   <pic:blipFill>
-                    <a:blip r:embed="rId4"/>
+                    <a:blip r:embed="rId5"/>
                     <a:srcRect/>
                     <a:stretch>
                       <a:fillRect/>
@@ -238,25 +238,14 @@
           <w:szCs w:val="24"/>
         </w:rPr>
       </w:pPr>
-      <w:proofErr w:type="spellStart"/>
-      <w:r>
-        <w:rPr>
-          <w:rFonts w:ascii="Times New Roman" w:hAnsi="Times New Roman" w:cs="Times New Roman"/>
-          <w:b/>
-          <w:sz w:val="24"/>
-          <w:szCs w:val="24"/>
-        </w:rPr>
-        <w:t>Courtnie</w:t>
-      </w:r>
-      <w:proofErr w:type="spellEnd"/>
-      <w:r>
-        <w:rPr>
-          <w:rFonts w:ascii="Times New Roman" w:hAnsi="Times New Roman" w:cs="Times New Roman"/>
-          <w:b/>
-          <w:sz w:val="24"/>
-          <w:szCs w:val="24"/>
-        </w:rPr>
-        <w:t xml:space="preserve"> Coleman</w:t>
+      <w:r>
+        <w:rPr>
+          <w:rFonts w:ascii="Times New Roman" w:hAnsi="Times New Roman" w:cs="Times New Roman"/>
+          <w:b/>
+          <w:sz w:val="24"/>
+          <w:szCs w:val="24"/>
+        </w:rPr>
+        <w:t>Courtnie Coleman</w:t>
       </w:r>
       <w:r>
         <w:rPr>
@@ -283,19 +272,8 @@
           <w:sz w:val="24"/>
           <w:szCs w:val="24"/>
         </w:rPr>
-        <w:t xml:space="preserve">Lucas </w:t>
-      </w:r>
-      <w:proofErr w:type="spellStart"/>
-      <w:r>
-        <w:rPr>
-          <w:rFonts w:ascii="Times New Roman" w:hAnsi="Times New Roman" w:cs="Times New Roman"/>
-          <w:b/>
-          <w:sz w:val="24"/>
-          <w:szCs w:val="24"/>
-        </w:rPr>
-        <w:t>Plager</w:t>
-      </w:r>
-      <w:proofErr w:type="spellEnd"/>
+        <w:t>Lucas Plager</w:t>
+      </w:r>
       <w:r>
         <w:rPr>
           <w:rFonts w:ascii="Times New Roman" w:hAnsi="Times New Roman" w:cs="Times New Roman"/>
@@ -321,19 +299,8 @@
           <w:sz w:val="24"/>
           <w:szCs w:val="24"/>
         </w:rPr>
-        <w:t xml:space="preserve">Patrick </w:t>
-      </w:r>
-      <w:proofErr w:type="spellStart"/>
-      <w:r>
-        <w:rPr>
-          <w:rFonts w:ascii="Times New Roman" w:hAnsi="Times New Roman" w:cs="Times New Roman"/>
-          <w:b/>
-          <w:sz w:val="24"/>
-          <w:szCs w:val="24"/>
-        </w:rPr>
-        <w:t>Schexnayder</w:t>
-      </w:r>
-      <w:proofErr w:type="spellEnd"/>
+        <w:t>Patrick Schexnayder</w:t>
+      </w:r>
       <w:r>
         <w:rPr>
           <w:rFonts w:ascii="Times New Roman" w:hAnsi="Times New Roman" w:cs="Times New Roman"/>
@@ -590,7 +557,9 @@
     <w:p>
       <w:pPr>
         <w:rPr>
-          <w:highlight w:val="yellow"/>
+          <w:rFonts w:ascii="Times New Roman" w:hAnsi="Times New Roman" w:cs="Times New Roman"/>
+          <w:sz w:val="24"/>
+          <w:szCs w:val="24"/>
         </w:rPr>
       </w:pPr>
       <w:r>
@@ -658,8 +627,1064 @@
         </w:rPr>
         <w:t xml:space="preserve"> This should be achieved by mapping the building layout using a custom-made application on an embedded system, creating spatial awareness for each of the fire alarms, and using an algorithm to signal each alarm which what the best exit direction is relative to its position.</w:t>
       </w:r>
+    </w:p>
+    <w:p>
+      <w:pPr>
+        <w:rPr>
+          <w:rFonts w:ascii="Times New Roman" w:hAnsi="Times New Roman" w:cs="Times New Roman"/>
+          <w:b/>
+          <w:sz w:val="32"/>
+          <w:szCs w:val="32"/>
+        </w:rPr>
+      </w:pPr>
+      <w:r>
+        <w:rPr>
+          <w:rFonts w:ascii="Times New Roman" w:hAnsi="Times New Roman" w:cs="Times New Roman"/>
+          <w:b/>
+          <w:sz w:val="32"/>
+          <w:szCs w:val="32"/>
+        </w:rPr>
+        <w:lastRenderedPageBreak/>
+        <w:t>Engineering Requirements</w:t>
+      </w:r>
+      <w:r>
+        <w:rPr>
+          <w:rFonts w:ascii="Times New Roman" w:hAnsi="Times New Roman" w:cs="Times New Roman"/>
+          <w:b/>
+          <w:sz w:val="32"/>
+          <w:szCs w:val="32"/>
+        </w:rPr>
+        <w:t>/Specifications</w:t>
+      </w:r>
+    </w:p>
+    <w:p>
+      <w:pPr>
+        <w:rPr>
+          <w:rFonts w:ascii="Times New Roman" w:hAnsi="Times New Roman" w:cs="Times New Roman"/>
+          <w:sz w:val="24"/>
+          <w:szCs w:val="24"/>
+        </w:rPr>
+      </w:pPr>
+      <w:r>
+        <w:rPr>
+          <w:rFonts w:ascii="Times New Roman" w:hAnsi="Times New Roman" w:cs="Times New Roman"/>
+          <w:sz w:val="24"/>
+          <w:szCs w:val="24"/>
+        </w:rPr>
+        <w:t>The fire alarm that will be designed will give a clearer indication as to where to go during a fire. For this system to work each alarm will be connected to each other and will be able to send and receive signals. This system will be mapped to the floor plan of the building, so that when a fire breaks out the alarm system will recognize where the fire is coming from and send out a signal to each alarm to light the LEDs in the direction people should go to get away from the fire.</w:t>
+      </w:r>
+    </w:p>
+    <w:p>
+      <w:pPr>
+        <w:pStyle w:val="ListParagraph"/>
+        <w:numPr>
+          <w:ilvl w:val="0"/>
+          <w:numId w:val="1"/>
+        </w:numPr>
+        <w:rPr>
+          <w:rFonts w:ascii="Times New Roman" w:hAnsi="Times New Roman" w:cs="Times New Roman"/>
+          <w:sz w:val="24"/>
+          <w:szCs w:val="24"/>
+        </w:rPr>
+      </w:pPr>
+      <w:r>
+        <w:rPr>
+          <w:rFonts w:ascii="Times New Roman" w:hAnsi="Times New Roman" w:cs="Times New Roman"/>
+          <w:sz w:val="24"/>
+          <w:szCs w:val="24"/>
+        </w:rPr>
+        <w:t>Smoke sensors</w:t>
+      </w:r>
+    </w:p>
+    <w:p>
+      <w:pPr>
+        <w:pStyle w:val="ListParagraph"/>
+        <w:rPr>
+          <w:rFonts w:ascii="Times New Roman" w:hAnsi="Times New Roman" w:cs="Times New Roman"/>
+          <w:sz w:val="24"/>
+          <w:szCs w:val="24"/>
+        </w:rPr>
+      </w:pPr>
+      <w:r>
+        <w:rPr>
+          <w:rFonts w:ascii="Times New Roman" w:hAnsi="Times New Roman" w:cs="Times New Roman"/>
+          <w:sz w:val="24"/>
+          <w:szCs w:val="24"/>
+        </w:rPr>
+        <w:t>Smoke sensor will be used to detect smoke within the building, there are different types of smoke sensors to detect fast flaming fires and slow smoldering fires. Upon more research we will be decided which would be best for us to use within our fire alarm.</w:t>
+      </w:r>
+    </w:p>
+    <w:p>
+      <w:pPr>
+        <w:pStyle w:val="ListParagraph"/>
+        <w:rPr>
+          <w:rFonts w:ascii="Times New Roman" w:hAnsi="Times New Roman" w:cs="Times New Roman"/>
+          <w:sz w:val="24"/>
+          <w:szCs w:val="24"/>
+        </w:rPr>
+      </w:pPr>
+    </w:p>
+    <w:p>
+      <w:pPr>
+        <w:pStyle w:val="ListParagraph"/>
+        <w:numPr>
+          <w:ilvl w:val="0"/>
+          <w:numId w:val="1"/>
+        </w:numPr>
+        <w:rPr>
+          <w:rFonts w:ascii="Times New Roman" w:hAnsi="Times New Roman" w:cs="Times New Roman"/>
+          <w:sz w:val="24"/>
+          <w:szCs w:val="24"/>
+        </w:rPr>
+      </w:pPr>
+      <w:r>
+        <w:rPr>
+          <w:rFonts w:ascii="Times New Roman" w:hAnsi="Times New Roman" w:cs="Times New Roman"/>
+          <w:sz w:val="24"/>
+          <w:szCs w:val="24"/>
+        </w:rPr>
+        <w:t>Transmitter and receiver</w:t>
+      </w:r>
+    </w:p>
+    <w:p>
+      <w:pPr>
+        <w:pStyle w:val="ListParagraph"/>
+        <w:rPr>
+          <w:rFonts w:ascii="Times New Roman" w:hAnsi="Times New Roman" w:cs="Times New Roman"/>
+          <w:sz w:val="24"/>
+          <w:szCs w:val="24"/>
+        </w:rPr>
+      </w:pPr>
+      <w:r>
+        <w:rPr>
+          <w:rFonts w:ascii="Times New Roman" w:hAnsi="Times New Roman" w:cs="Times New Roman"/>
+          <w:sz w:val="24"/>
+          <w:szCs w:val="24"/>
+        </w:rPr>
+        <w:t xml:space="preserve">For this fire alarm system, we want to make sure to direct the people away from the fire and to the closest exit. For this to work we will need each alarm device to be connected to each other. So each separate alarm will have a transmitter and a receiver so that way each alarm would be able to communicate to each other, and send the correct signal. </w:t>
+      </w:r>
+    </w:p>
+    <w:p>
+      <w:pPr>
+        <w:pStyle w:val="ListParagraph"/>
+        <w:rPr>
+          <w:rFonts w:ascii="Times New Roman" w:hAnsi="Times New Roman" w:cs="Times New Roman"/>
+          <w:sz w:val="24"/>
+          <w:szCs w:val="24"/>
+        </w:rPr>
+      </w:pPr>
+    </w:p>
+    <w:p>
+      <w:pPr>
+        <w:pStyle w:val="ListParagraph"/>
+        <w:numPr>
+          <w:ilvl w:val="0"/>
+          <w:numId w:val="1"/>
+        </w:numPr>
+        <w:rPr>
+          <w:rFonts w:ascii="Times New Roman" w:hAnsi="Times New Roman" w:cs="Times New Roman"/>
+          <w:sz w:val="24"/>
+          <w:szCs w:val="24"/>
+        </w:rPr>
+      </w:pPr>
+      <w:r>
+        <w:rPr>
+          <w:rFonts w:ascii="Times New Roman" w:hAnsi="Times New Roman" w:cs="Times New Roman"/>
+          <w:sz w:val="24"/>
+          <w:szCs w:val="24"/>
+        </w:rPr>
+        <w:t>Software</w:t>
+      </w:r>
+    </w:p>
+    <w:p>
+      <w:pPr>
+        <w:pStyle w:val="ListParagraph"/>
+        <w:rPr>
+          <w:rFonts w:ascii="Times New Roman" w:hAnsi="Times New Roman" w:cs="Times New Roman"/>
+          <w:sz w:val="24"/>
+          <w:szCs w:val="24"/>
+        </w:rPr>
+      </w:pPr>
+      <w:r>
+        <w:rPr>
+          <w:rFonts w:ascii="Times New Roman" w:hAnsi="Times New Roman" w:cs="Times New Roman"/>
+          <w:sz w:val="24"/>
+          <w:szCs w:val="24"/>
+        </w:rPr>
+        <w:t>For the fire alarm system to be successful we will be using a script language to program the devices to recognize the layout of the building, and to be able to set off the sequence as to where to go when one of the smoke sensors go off.</w:t>
+      </w:r>
+    </w:p>
+    <w:p>
+      <w:pPr>
+        <w:pStyle w:val="ListParagraph"/>
+        <w:rPr>
+          <w:rFonts w:ascii="Times New Roman" w:hAnsi="Times New Roman" w:cs="Times New Roman"/>
+          <w:sz w:val="24"/>
+          <w:szCs w:val="24"/>
+        </w:rPr>
+      </w:pPr>
+    </w:p>
+    <w:p>
+      <w:pPr>
+        <w:pStyle w:val="ListParagraph"/>
+        <w:numPr>
+          <w:ilvl w:val="0"/>
+          <w:numId w:val="1"/>
+        </w:numPr>
+        <w:rPr>
+          <w:rFonts w:ascii="Times New Roman" w:hAnsi="Times New Roman" w:cs="Times New Roman"/>
+          <w:sz w:val="24"/>
+          <w:szCs w:val="24"/>
+        </w:rPr>
+      </w:pPr>
+      <w:r>
+        <w:rPr>
+          <w:rFonts w:ascii="Times New Roman" w:hAnsi="Times New Roman" w:cs="Times New Roman"/>
+          <w:sz w:val="24"/>
+          <w:szCs w:val="24"/>
+        </w:rPr>
+        <w:t>Battery</w:t>
+      </w:r>
+    </w:p>
+    <w:p>
+      <w:pPr>
+        <w:pStyle w:val="ListParagraph"/>
+        <w:rPr>
+          <w:rFonts w:ascii="Times New Roman" w:hAnsi="Times New Roman" w:cs="Times New Roman"/>
+          <w:sz w:val="24"/>
+          <w:szCs w:val="24"/>
+        </w:rPr>
+      </w:pPr>
+      <w:r>
+        <w:rPr>
+          <w:rFonts w:ascii="Times New Roman" w:hAnsi="Times New Roman" w:cs="Times New Roman"/>
+          <w:sz w:val="24"/>
+          <w:szCs w:val="24"/>
+        </w:rPr>
+        <w:t>For the fire alarm system, it will be using a 9v battery with 1200 mAh current, due to some research on current fire alarm systems and the profession grade batteries they use.</w:t>
+      </w:r>
+    </w:p>
+    <w:p>
+      <w:pPr>
+        <w:pStyle w:val="ListParagraph"/>
+        <w:rPr>
+          <w:rFonts w:ascii="Times New Roman" w:hAnsi="Times New Roman" w:cs="Times New Roman"/>
+          <w:sz w:val="24"/>
+          <w:szCs w:val="24"/>
+        </w:rPr>
+      </w:pPr>
+    </w:p>
+    <w:p>
+      <w:pPr>
+        <w:pStyle w:val="ListParagraph"/>
+        <w:numPr>
+          <w:ilvl w:val="0"/>
+          <w:numId w:val="1"/>
+        </w:numPr>
+        <w:rPr>
+          <w:rFonts w:ascii="Times New Roman" w:hAnsi="Times New Roman" w:cs="Times New Roman"/>
+          <w:sz w:val="24"/>
+          <w:szCs w:val="24"/>
+        </w:rPr>
+      </w:pPr>
+      <w:r>
+        <w:rPr>
+          <w:rFonts w:ascii="Times New Roman" w:hAnsi="Times New Roman" w:cs="Times New Roman"/>
+          <w:sz w:val="24"/>
+          <w:szCs w:val="24"/>
+        </w:rPr>
+        <w:t>Lights</w:t>
+      </w:r>
+    </w:p>
+    <w:p>
+      <w:pPr>
+        <w:pStyle w:val="ListParagraph"/>
+        <w:rPr>
+          <w:rFonts w:ascii="Times New Roman" w:hAnsi="Times New Roman" w:cs="Times New Roman"/>
+          <w:sz w:val="24"/>
+          <w:szCs w:val="24"/>
+        </w:rPr>
+      </w:pPr>
+      <w:r>
+        <w:rPr>
+          <w:rFonts w:ascii="Times New Roman" w:hAnsi="Times New Roman" w:cs="Times New Roman"/>
+          <w:sz w:val="24"/>
+          <w:szCs w:val="24"/>
+        </w:rPr>
+        <w:t>To help with the indication of a fire, and to help direct people in the right direction away from the fire there will be two LEDS in the shape of arrows on the fire alarm. Depending on the signal that is sent out, one of the arrows would illuminate in the direction to go. This will help give a clearer indication as to where the fire maybe and where to go.</w:t>
+      </w:r>
+    </w:p>
+    <w:p>
+      <w:pPr>
+        <w:rPr>
+          <w:rFonts w:ascii="Times New Roman" w:hAnsi="Times New Roman" w:cs="Times New Roman"/>
+          <w:b/>
+          <w:sz w:val="32"/>
+          <w:szCs w:val="32"/>
+        </w:rPr>
+      </w:pPr>
+    </w:p>
+    <w:p>
+      <w:pPr>
+        <w:rPr>
+          <w:rFonts w:ascii="Times New Roman" w:hAnsi="Times New Roman" w:cs="Times New Roman"/>
+          <w:b/>
+          <w:sz w:val="32"/>
+          <w:szCs w:val="32"/>
+        </w:rPr>
+      </w:pPr>
+    </w:p>
+    <w:p>
+      <w:pPr>
+        <w:rPr>
+          <w:rFonts w:ascii="Times New Roman" w:hAnsi="Times New Roman" w:cs="Times New Roman"/>
+          <w:b/>
+          <w:sz w:val="32"/>
+          <w:szCs w:val="32"/>
+        </w:rPr>
+      </w:pPr>
+    </w:p>
+    <w:p>
+      <w:pPr>
+        <w:rPr>
+          <w:rFonts w:ascii="Times New Roman" w:hAnsi="Times New Roman" w:cs="Times New Roman"/>
+          <w:b/>
+          <w:sz w:val="32"/>
+          <w:szCs w:val="32"/>
+        </w:rPr>
+      </w:pPr>
+    </w:p>
+    <w:p>
+      <w:pPr>
+        <w:rPr>
+          <w:rFonts w:ascii="Times New Roman" w:hAnsi="Times New Roman" w:cs="Times New Roman"/>
+          <w:b/>
+          <w:sz w:val="32"/>
+          <w:szCs w:val="32"/>
+        </w:rPr>
+      </w:pPr>
+    </w:p>
+    <w:p>
+      <w:pPr>
+        <w:rPr>
+          <w:rFonts w:ascii="Times New Roman" w:hAnsi="Times New Roman" w:cs="Times New Roman"/>
+          <w:b/>
+          <w:sz w:val="32"/>
+          <w:szCs w:val="32"/>
+        </w:rPr>
+      </w:pPr>
+      <w:r>
+        <w:rPr>
+          <w:rFonts w:ascii="Times New Roman" w:hAnsi="Times New Roman" w:cs="Times New Roman"/>
+          <w:b/>
+          <w:sz w:val="32"/>
+          <w:szCs w:val="32"/>
+        </w:rPr>
+        <w:lastRenderedPageBreak/>
+        <w:t>House of Quality</w:t>
+      </w:r>
+    </w:p>
+    <w:p>
+      <w:pPr>
+        <w:rPr>
+          <w:rFonts w:ascii="Times New Roman" w:hAnsi="Times New Roman" w:cs="Times New Roman"/>
+          <w:b/>
+          <w:sz w:val="32"/>
+          <w:szCs w:val="32"/>
+        </w:rPr>
+      </w:pPr>
+    </w:p>
+    <w:p>
+      <w:pPr>
+        <w:rPr>
+          <w:rFonts w:ascii="Times New Roman" w:hAnsi="Times New Roman" w:cs="Times New Roman"/>
+          <w:b/>
+          <w:sz w:val="32"/>
+          <w:szCs w:val="32"/>
+        </w:rPr>
+      </w:pPr>
+      <w:r>
+        <w:object w:dxaOrig="7736" w:dyaOrig="6934">
+          <v:shapetype id="_x0000_t75" coordsize="21600,21600" o:spt="75" o:preferrelative="t" path="m@4@5l@4@11@9@11@9@5xe" filled="f" stroked="f">
+            <v:stroke joinstyle="miter"/>
+            <v:formulas>
+              <v:f eqn="if lineDrawn pixelLineWidth 0"/>
+              <v:f eqn="sum @0 1 0"/>
+              <v:f eqn="sum 0 0 @1"/>
+              <v:f eqn="prod @2 1 2"/>
+              <v:f eqn="prod @3 21600 pixelWidth"/>
+              <v:f eqn="prod @3 21600 pixelHeight"/>
+              <v:f eqn="sum @0 0 1"/>
+              <v:f eqn="prod @6 1 2"/>
+              <v:f eqn="prod @7 21600 pixelWidth"/>
+              <v:f eqn="sum @8 21600 0"/>
+              <v:f eqn="prod @7 21600 pixelHeight"/>
+              <v:f eqn="sum @10 21600 0"/>
+            </v:formulas>
+            <v:path o:extrusionok="f" gradientshapeok="t" o:connecttype="rect"/>
+            <o:lock v:ext="edit" aspectratio="t"/>
+          </v:shapetype>
+          <v:shape id="_x0000_i1025" type="#_x0000_t75" style="width:450pt;height:402.75pt" o:ole="">
+            <v:imagedata r:id="rId6" o:title=""/>
+          </v:shape>
+          <o:OLEObject Type="Embed" ProgID="Visio.Drawing.15" ShapeID="_x0000_i1025" DrawAspect="Content" ObjectID="_1547560552" r:id="rId7"/>
+        </w:object>
+      </w:r>
+    </w:p>
+    <w:p>
+      <w:pPr>
+        <w:rPr>
+          <w:rFonts w:ascii="Times New Roman" w:hAnsi="Times New Roman" w:cs="Times New Roman"/>
+          <w:b/>
+          <w:sz w:val="32"/>
+          <w:szCs w:val="32"/>
+        </w:rPr>
+      </w:pPr>
+    </w:p>
+    <w:p>
+      <w:pPr>
+        <w:rPr>
+          <w:rFonts w:ascii="Times New Roman" w:hAnsi="Times New Roman" w:cs="Times New Roman"/>
+          <w:b/>
+          <w:sz w:val="32"/>
+          <w:szCs w:val="32"/>
+        </w:rPr>
+      </w:pPr>
+    </w:p>
+    <w:p>
+      <w:pPr>
+        <w:rPr>
+          <w:rFonts w:ascii="Times New Roman" w:hAnsi="Times New Roman" w:cs="Times New Roman"/>
+          <w:b/>
+          <w:sz w:val="32"/>
+          <w:szCs w:val="32"/>
+        </w:rPr>
+      </w:pPr>
+    </w:p>
+    <w:p>
+      <w:pPr>
+        <w:rPr>
+          <w:rFonts w:ascii="Times New Roman" w:hAnsi="Times New Roman" w:cs="Times New Roman"/>
+          <w:b/>
+          <w:sz w:val="32"/>
+          <w:szCs w:val="32"/>
+        </w:rPr>
+      </w:pPr>
+    </w:p>
+    <w:p>
+      <w:pPr>
+        <w:rPr>
+          <w:rFonts w:ascii="Times New Roman" w:hAnsi="Times New Roman" w:cs="Times New Roman"/>
+          <w:b/>
+          <w:sz w:val="32"/>
+          <w:szCs w:val="32"/>
+        </w:rPr>
+      </w:pPr>
+    </w:p>
+    <w:p>
+      <w:pPr>
+        <w:rPr>
+          <w:rFonts w:ascii="Times New Roman" w:hAnsi="Times New Roman" w:cs="Times New Roman"/>
+          <w:b/>
+          <w:sz w:val="32"/>
+          <w:szCs w:val="32"/>
+        </w:rPr>
+      </w:pPr>
+    </w:p>
+    <w:p>
+      <w:pPr>
+        <w:rPr>
+          <w:rFonts w:ascii="Times New Roman" w:hAnsi="Times New Roman" w:cs="Times New Roman"/>
+          <w:b/>
+          <w:sz w:val="32"/>
+          <w:szCs w:val="32"/>
+        </w:rPr>
+      </w:pPr>
+      <w:r>
+        <w:rPr>
+          <w:rFonts w:ascii="Times New Roman" w:hAnsi="Times New Roman" w:cs="Times New Roman"/>
+          <w:b/>
+          <w:sz w:val="32"/>
+          <w:szCs w:val="32"/>
+        </w:rPr>
+        <w:lastRenderedPageBreak/>
+        <w:t>Bl</w:t>
+      </w:r>
+      <w:r>
+        <w:rPr>
+          <w:rFonts w:ascii="Times New Roman" w:hAnsi="Times New Roman" w:cs="Times New Roman"/>
+          <w:b/>
+          <w:sz w:val="32"/>
+          <w:szCs w:val="32"/>
+        </w:rPr>
+        <w:t>ock Diagram (Hardware/Software)</w:t>
+      </w:r>
+    </w:p>
+    <w:p>
+      <w:pPr>
+        <w:rPr>
+          <w:rFonts w:ascii="Times New Roman" w:hAnsi="Times New Roman" w:cs="Times New Roman"/>
+          <w:b/>
+          <w:sz w:val="32"/>
+          <w:szCs w:val="32"/>
+        </w:rPr>
+      </w:pPr>
+    </w:p>
+    <w:p>
+      <w:pPr>
+        <w:rPr>
+          <w:highlight w:val="yellow"/>
+        </w:rPr>
+      </w:pPr>
+    </w:p>
+    <w:p>
+      <w:pPr>
+        <w:rPr>
+          <w:highlight w:val="yellow"/>
+        </w:rPr>
+      </w:pPr>
+    </w:p>
+    <w:p>
+      <w:pPr>
+        <w:rPr>
+          <w:highlight w:val="yellow"/>
+        </w:rPr>
+      </w:pPr>
+    </w:p>
+    <w:p>
+      <w:pPr>
+        <w:rPr>
+          <w:highlight w:val="yellow"/>
+        </w:rPr>
+      </w:pPr>
+    </w:p>
+    <w:p>
+      <w:pPr>
+        <w:rPr>
+          <w:highlight w:val="yellow"/>
+        </w:rPr>
+      </w:pPr>
+    </w:p>
+    <w:p>
+      <w:pPr>
+        <w:rPr>
+          <w:highlight w:val="yellow"/>
+        </w:rPr>
+      </w:pPr>
+    </w:p>
+    <w:p>
+      <w:pPr>
+        <w:rPr>
+          <w:highlight w:val="yellow"/>
+        </w:rPr>
+      </w:pPr>
+    </w:p>
+    <w:p>
+      <w:pPr>
+        <w:rPr>
+          <w:highlight w:val="yellow"/>
+        </w:rPr>
+      </w:pPr>
+    </w:p>
+    <w:p>
+      <w:pPr>
+        <w:rPr>
+          <w:highlight w:val="yellow"/>
+        </w:rPr>
+      </w:pPr>
+    </w:p>
+    <w:p>
+      <w:pPr>
+        <w:rPr>
+          <w:highlight w:val="yellow"/>
+        </w:rPr>
+      </w:pPr>
+    </w:p>
+    <w:p>
+      <w:pPr>
+        <w:rPr>
+          <w:highlight w:val="yellow"/>
+        </w:rPr>
+      </w:pPr>
+    </w:p>
+    <w:p>
+      <w:pPr>
+        <w:rPr>
+          <w:highlight w:val="yellow"/>
+        </w:rPr>
+      </w:pPr>
+    </w:p>
+    <w:p>
+      <w:pPr>
+        <w:rPr>
+          <w:highlight w:val="yellow"/>
+        </w:rPr>
+      </w:pPr>
+    </w:p>
+    <w:p>
+      <w:pPr>
+        <w:rPr>
+          <w:highlight w:val="yellow"/>
+        </w:rPr>
+      </w:pPr>
+    </w:p>
+    <w:p>
+      <w:pPr>
+        <w:rPr>
+          <w:highlight w:val="yellow"/>
+        </w:rPr>
+      </w:pPr>
+    </w:p>
+    <w:p>
+      <w:pPr>
+        <w:rPr>
+          <w:highlight w:val="yellow"/>
+        </w:rPr>
+      </w:pPr>
+    </w:p>
+    <w:p>
+      <w:pPr>
+        <w:rPr>
+          <w:highlight w:val="yellow"/>
+        </w:rPr>
+      </w:pPr>
+    </w:p>
+    <w:p>
+      <w:pPr>
+        <w:rPr>
+          <w:highlight w:val="yellow"/>
+        </w:rPr>
+      </w:pPr>
+    </w:p>
+    <w:p>
+      <w:pPr>
+        <w:rPr>
+          <w:highlight w:val="yellow"/>
+        </w:rPr>
+      </w:pPr>
+    </w:p>
+    <w:p>
+      <w:pPr>
+        <w:rPr>
+          <w:highlight w:val="yellow"/>
+        </w:rPr>
+      </w:pPr>
+    </w:p>
+    <w:p>
+      <w:pPr>
+        <w:rPr>
+          <w:highlight w:val="yellow"/>
+        </w:rPr>
+      </w:pPr>
+    </w:p>
+    <w:p>
+      <w:pPr>
+        <w:rPr>
+          <w:highlight w:val="yellow"/>
+        </w:rPr>
+      </w:pPr>
+    </w:p>
+    <w:p>
+      <w:pPr>
+        <w:rPr>
+          <w:highlight w:val="yellow"/>
+        </w:rPr>
+      </w:pPr>
+    </w:p>
+    <w:p>
+      <w:pPr>
+        <w:rPr>
+          <w:highlight w:val="yellow"/>
+        </w:rPr>
+      </w:pPr>
+    </w:p>
+    <w:p>
+      <w:pPr>
+        <w:rPr>
+          <w:highlight w:val="yellow"/>
+        </w:rPr>
+      </w:pPr>
+    </w:p>
+    <w:p>
+      <w:pPr>
+        <w:rPr>
+          <w:highlight w:val="yellow"/>
+        </w:rPr>
+      </w:pPr>
+    </w:p>
+    <w:p>
+      <w:pPr>
+        <w:rPr>
+          <w:rFonts w:ascii="Times New Roman" w:hAnsi="Times New Roman" w:cs="Times New Roman"/>
+          <w:b/>
+          <w:sz w:val="32"/>
+          <w:szCs w:val="32"/>
+        </w:rPr>
+      </w:pPr>
+      <w:r>
+        <w:rPr>
+          <w:rFonts w:ascii="Times New Roman" w:hAnsi="Times New Roman" w:cs="Times New Roman"/>
+          <w:b/>
+          <w:sz w:val="32"/>
+          <w:szCs w:val="32"/>
+        </w:rPr>
+        <w:lastRenderedPageBreak/>
+        <w:t>Budget</w:t>
+      </w:r>
+    </w:p>
+    <w:p>
+      <w:pPr>
+        <w:rPr>
+          <w:rFonts w:ascii="Times New Roman" w:hAnsi="Times New Roman" w:cs="Times New Roman"/>
+          <w:b/>
+          <w:sz w:val="32"/>
+          <w:szCs w:val="32"/>
+        </w:rPr>
+      </w:pPr>
+      <w:r>
+        <w:rPr>
+          <w:rFonts w:ascii="Times New Roman" w:hAnsi="Times New Roman" w:cs="Times New Roman"/>
+          <w:b/>
+          <w:sz w:val="32"/>
+          <w:szCs w:val="32"/>
+        </w:rPr>
+        <w:t>Financing Plan</w:t>
+      </w:r>
+    </w:p>
+    <w:p>
+      <w:pPr>
+        <w:ind w:firstLine="720"/>
+        <w:rPr>
+          <w:rFonts w:ascii="Times New Roman" w:hAnsi="Times New Roman" w:cs="Times New Roman"/>
+          <w:sz w:val="24"/>
+          <w:szCs w:val="24"/>
+        </w:rPr>
+      </w:pPr>
+      <w:r>
+        <w:rPr>
+          <w:rFonts w:ascii="Times New Roman" w:hAnsi="Times New Roman" w:cs="Times New Roman"/>
+          <w:sz w:val="24"/>
+          <w:szCs w:val="24"/>
+        </w:rPr>
+        <w:t xml:space="preserve">While everyone on the team has agreed to share any financial burden created by the project equally, we will seek sponsorships and other means to finance this project. Upon selecting a project, and receiving approval we will submit proposals to companies interested in investing in fire alarms and those looking to showcase their semiconductor and component products. A tentative list includes: Texas Instruments, </w:t>
+      </w:r>
+      <w:r>
+        <w:rPr>
+          <w:rFonts w:ascii="Times New Roman" w:hAnsi="Times New Roman" w:cs="Times New Roman"/>
+          <w:sz w:val="24"/>
+          <w:szCs w:val="24"/>
+        </w:rPr>
+        <w:t>Taiwan Semiconductor Manufacturing, Honeywell Fire Systems, Siemens (Building Technology Division), and UCF. If no sponsorship or financial help is achieved, the team is responsible for any costs incurred.</w:t>
+      </w:r>
+    </w:p>
+    <w:p>
+      <w:pPr>
+        <w:rPr>
+          <w:rFonts w:ascii="Times New Roman" w:hAnsi="Times New Roman" w:cs="Times New Roman"/>
+          <w:b/>
+          <w:sz w:val="32"/>
+          <w:szCs w:val="32"/>
+        </w:rPr>
+      </w:pPr>
+    </w:p>
+    <w:p>
+      <w:pPr>
+        <w:rPr>
+          <w:rFonts w:ascii="Times New Roman" w:hAnsi="Times New Roman" w:cs="Times New Roman"/>
+          <w:b/>
+          <w:sz w:val="32"/>
+          <w:szCs w:val="32"/>
+        </w:rPr>
+      </w:pPr>
+    </w:p>
+    <w:p>
+      <w:pPr>
+        <w:rPr>
+          <w:rFonts w:ascii="Times New Roman" w:hAnsi="Times New Roman" w:cs="Times New Roman"/>
+          <w:b/>
+          <w:sz w:val="32"/>
+          <w:szCs w:val="32"/>
+        </w:rPr>
+      </w:pPr>
+    </w:p>
+    <w:p>
+      <w:pPr>
+        <w:rPr>
+          <w:rFonts w:ascii="Times New Roman" w:hAnsi="Times New Roman" w:cs="Times New Roman"/>
+          <w:b/>
+          <w:sz w:val="32"/>
+          <w:szCs w:val="32"/>
+        </w:rPr>
+      </w:pPr>
+    </w:p>
+    <w:p>
+      <w:pPr>
+        <w:rPr>
+          <w:rFonts w:ascii="Times New Roman" w:hAnsi="Times New Roman" w:cs="Times New Roman"/>
+          <w:b/>
+          <w:sz w:val="32"/>
+          <w:szCs w:val="32"/>
+        </w:rPr>
+      </w:pPr>
+    </w:p>
+    <w:p>
+      <w:pPr>
+        <w:rPr>
+          <w:rFonts w:ascii="Times New Roman" w:hAnsi="Times New Roman" w:cs="Times New Roman"/>
+          <w:b/>
+          <w:sz w:val="32"/>
+          <w:szCs w:val="32"/>
+        </w:rPr>
+      </w:pPr>
+    </w:p>
+    <w:p>
+      <w:pPr>
+        <w:rPr>
+          <w:rFonts w:ascii="Times New Roman" w:hAnsi="Times New Roman" w:cs="Times New Roman"/>
+          <w:b/>
+          <w:sz w:val="32"/>
+          <w:szCs w:val="32"/>
+        </w:rPr>
+      </w:pPr>
+    </w:p>
+    <w:p>
+      <w:pPr>
+        <w:rPr>
+          <w:rFonts w:ascii="Times New Roman" w:hAnsi="Times New Roman" w:cs="Times New Roman"/>
+          <w:b/>
+          <w:sz w:val="32"/>
+          <w:szCs w:val="32"/>
+        </w:rPr>
+      </w:pPr>
+    </w:p>
+    <w:p>
+      <w:pPr>
+        <w:rPr>
+          <w:rFonts w:ascii="Times New Roman" w:hAnsi="Times New Roman" w:cs="Times New Roman"/>
+          <w:b/>
+          <w:sz w:val="32"/>
+          <w:szCs w:val="32"/>
+        </w:rPr>
+      </w:pPr>
+    </w:p>
+    <w:p>
+      <w:pPr>
+        <w:rPr>
+          <w:rFonts w:ascii="Times New Roman" w:hAnsi="Times New Roman" w:cs="Times New Roman"/>
+          <w:b/>
+          <w:sz w:val="32"/>
+          <w:szCs w:val="32"/>
+        </w:rPr>
+      </w:pPr>
+    </w:p>
+    <w:p>
+      <w:pPr>
+        <w:rPr>
+          <w:rFonts w:ascii="Times New Roman" w:hAnsi="Times New Roman" w:cs="Times New Roman"/>
+          <w:b/>
+          <w:sz w:val="32"/>
+          <w:szCs w:val="32"/>
+        </w:rPr>
+      </w:pPr>
+    </w:p>
+    <w:p>
+      <w:pPr>
+        <w:rPr>
+          <w:rFonts w:ascii="Times New Roman" w:hAnsi="Times New Roman" w:cs="Times New Roman"/>
+          <w:b/>
+          <w:sz w:val="32"/>
+          <w:szCs w:val="32"/>
+        </w:rPr>
+      </w:pPr>
+      <w:r>
+        <w:rPr>
+          <w:rFonts w:ascii="Times New Roman" w:hAnsi="Times New Roman" w:cs="Times New Roman"/>
+          <w:b/>
+          <w:sz w:val="32"/>
+          <w:szCs w:val="32"/>
+        </w:rPr>
+        <w:tab/>
+      </w:r>
+    </w:p>
+    <w:p>
+      <w:pPr>
+        <w:rPr>
+          <w:rFonts w:ascii="Times New Roman" w:hAnsi="Times New Roman" w:cs="Times New Roman"/>
+          <w:b/>
+          <w:sz w:val="32"/>
+          <w:szCs w:val="32"/>
+        </w:rPr>
+      </w:pPr>
+    </w:p>
+    <w:p>
+      <w:pPr>
+        <w:rPr>
+          <w:rFonts w:ascii="Times New Roman" w:hAnsi="Times New Roman" w:cs="Times New Roman"/>
+          <w:b/>
+          <w:sz w:val="32"/>
+          <w:szCs w:val="32"/>
+        </w:rPr>
+      </w:pPr>
+    </w:p>
+    <w:p>
+      <w:pPr>
+        <w:rPr>
+          <w:rFonts w:ascii="Times New Roman" w:hAnsi="Times New Roman" w:cs="Times New Roman"/>
+          <w:b/>
+          <w:sz w:val="32"/>
+          <w:szCs w:val="32"/>
+        </w:rPr>
+      </w:pPr>
+    </w:p>
+    <w:p>
+      <w:pPr>
+        <w:rPr>
+          <w:rFonts w:ascii="Times New Roman" w:hAnsi="Times New Roman" w:cs="Times New Roman"/>
+          <w:b/>
+          <w:sz w:val="32"/>
+          <w:szCs w:val="32"/>
+        </w:rPr>
+      </w:pPr>
+    </w:p>
+    <w:p>
+      <w:pPr>
+        <w:rPr>
+          <w:rFonts w:ascii="Times New Roman" w:hAnsi="Times New Roman" w:cs="Times New Roman"/>
+          <w:b/>
+          <w:sz w:val="32"/>
+          <w:szCs w:val="32"/>
+        </w:rPr>
+      </w:pPr>
+    </w:p>
+    <w:p>
+      <w:pPr>
+        <w:rPr>
+          <w:rFonts w:ascii="Times New Roman" w:hAnsi="Times New Roman" w:cs="Times New Roman"/>
+          <w:b/>
+          <w:sz w:val="32"/>
+          <w:szCs w:val="32"/>
+        </w:rPr>
+      </w:pPr>
+      <w:r>
+        <w:rPr>
+          <w:rFonts w:ascii="Times New Roman" w:hAnsi="Times New Roman" w:cs="Times New Roman"/>
+          <w:b/>
+          <w:sz w:val="32"/>
+          <w:szCs w:val="32"/>
+        </w:rPr>
+        <w:lastRenderedPageBreak/>
+        <w:t>Project Timeline</w:t>
+      </w:r>
+    </w:p>
+    <w:p>
+      <w:pPr>
+        <w:rPr>
+          <w:rFonts w:ascii="Times New Roman" w:hAnsi="Times New Roman" w:cs="Times New Roman"/>
+          <w:b/>
+          <w:sz w:val="32"/>
+          <w:szCs w:val="32"/>
+        </w:rPr>
+      </w:pPr>
+    </w:p>
+    <w:p>
+      <w:pPr>
+        <w:rPr>
+          <w:rFonts w:ascii="Times New Roman" w:hAnsi="Times New Roman" w:cs="Times New Roman"/>
+          <w:b/>
+          <w:sz w:val="32"/>
+          <w:szCs w:val="32"/>
+        </w:rPr>
+      </w:pPr>
+      <w:r>
+        <w:rPr>
+          <w:rFonts w:ascii="Times New Roman" w:hAnsi="Times New Roman" w:cs="Times New Roman"/>
+          <w:b/>
+          <w:noProof/>
+          <w:sz w:val="32"/>
+          <w:szCs w:val="32"/>
+        </w:rPr>
+        <w:drawing>
+          <wp:inline distT="0" distB="0" distL="0" distR="0" wp14:anchorId="37978EE7" wp14:editId="4C520909">
+            <wp:extent cx="5943600" cy="4355465"/>
+            <wp:effectExtent l="0" t="0" r="0" b="6985"/>
+            <wp:docPr id="3" name="Picture 3"/>
+            <wp:cNvGraphicFramePr>
+              <a:graphicFrameLocks xmlns:a="http://schemas.openxmlformats.org/drawingml/2006/main" noChangeAspect="1"/>
+            </wp:cNvGraphicFramePr>
+            <a:graphic xmlns:a="http://schemas.openxmlformats.org/drawingml/2006/main">
+              <a:graphicData uri="http://schemas.openxmlformats.org/drawingml/2006/picture">
+                <pic:pic xmlns:pic="http://schemas.openxmlformats.org/drawingml/2006/picture">
+                  <pic:nvPicPr>
+                    <pic:cNvPr id="3" name="Fire Alarm Timeline.PNG"/>
+                    <pic:cNvPicPr/>
+                  </pic:nvPicPr>
+                  <pic:blipFill>
+                    <a:blip r:embed="rId8">
+                      <a:extLst>
+                        <a:ext uri="{28A0092B-C50C-407E-A947-70E740481C1C}">
+                          <a14:useLocalDpi xmlns:a14="http://schemas.microsoft.com/office/drawing/2010/main" val="0"/>
+                        </a:ext>
+                      </a:extLst>
+                    </a:blip>
+                    <a:stretch>
+                      <a:fillRect/>
+                    </a:stretch>
+                  </pic:blipFill>
+                  <pic:spPr>
+                    <a:xfrm>
+                      <a:off x="0" y="0"/>
+                      <a:ext cx="5943600" cy="4355465"/>
+                    </a:xfrm>
+                    <a:prstGeom prst="rect">
+                      <a:avLst/>
+                    </a:prstGeom>
+                  </pic:spPr>
+                </pic:pic>
+              </a:graphicData>
+            </a:graphic>
+          </wp:inline>
+        </w:drawing>
+      </w:r>
+    </w:p>
+    <w:p>
+      <w:pPr>
+        <w:rPr>
+          <w:rFonts w:ascii="Times New Roman" w:hAnsi="Times New Roman" w:cs="Times New Roman"/>
+          <w:b/>
+          <w:sz w:val="32"/>
+          <w:szCs w:val="32"/>
+        </w:rPr>
+      </w:pPr>
+    </w:p>
+    <w:p>
+      <w:pPr>
+        <w:rPr>
+          <w:rFonts w:ascii="Times New Roman" w:hAnsi="Times New Roman" w:cs="Times New Roman"/>
+          <w:b/>
+          <w:sz w:val="32"/>
+          <w:szCs w:val="32"/>
+        </w:rPr>
+      </w:pPr>
       <w:bookmarkStart w:id="0" w:name="_GoBack"/>
       <w:bookmarkEnd w:id="0"/>
+      <w:r>
+        <w:rPr>
+          <w:rFonts w:ascii="Times New Roman" w:hAnsi="Times New Roman" w:cs="Times New Roman"/>
+          <w:b/>
+          <w:sz w:val="32"/>
+          <w:szCs w:val="32"/>
+        </w:rPr>
+        <w:t>Decision Matrix</w:t>
+      </w:r>
+    </w:p>
+    <w:p>
+      <w:pPr>
+        <w:rPr>
+          <w:rFonts w:ascii="Times New Roman" w:hAnsi="Times New Roman" w:cs="Times New Roman"/>
+          <w:sz w:val="24"/>
+          <w:szCs w:val="24"/>
+        </w:rPr>
+      </w:pPr>
     </w:p>
     <w:sectPr>
       <w:pgSz w:w="12240" w:h="15840"/>
@@ -669,6 +1694,103 @@
     </w:sectPr>
   </w:body>
 </w:document>
+</file>
+
+<file path=word/numbering.xml><?xml version="1.0" encoding="utf-8"?>
+<w:numbering xmlns:wpc="http://schemas.microsoft.com/office/word/2010/wordprocessingCanvas" xmlns:cx="http://schemas.microsoft.com/office/drawing/2014/chartex" xmlns:cx1="http://schemas.microsoft.com/office/drawing/2015/9/8/chartex" xmlns:cx2="http://schemas.microsoft.com/office/drawing/2015/10/21/chartex" xmlns:cx3="http://schemas.microsoft.com/office/drawing/2016/5/9/chartex" xmlns:cx4="http://schemas.microsoft.com/office/drawing/2016/5/10/chartex" xmlns:cx5="http://schemas.microsoft.com/office/drawing/2016/5/11/chartex" xmlns:mc="http://schemas.openxmlformats.org/markup-compatibility/2006" xmlns:o="urn:schemas-microsoft-com:office:office" xmlns:r="http://schemas.openxmlformats.org/officeDocument/2006/relationships" xmlns:m="http://schemas.openxmlformats.org/officeDocument/2006/math" xmlns:v="urn:schemas-microsoft-com:vml" xmlns:wp14="http://schemas.microsoft.com/office/word/2010/wordprocessingDrawing" xmlns:wp="http://schemas.openxmlformats.org/drawingml/2006/wordprocessingDrawing" xmlns:w10="urn:schemas-microsoft-com:office:word" xmlns:w="http://schemas.openxmlformats.org/wordprocessingml/2006/main" xmlns:w14="http://schemas.microsoft.com/office/word/2010/wordml" xmlns:w15="http://schemas.microsoft.com/office/word/2012/wordml" xmlns:w16se="http://schemas.microsoft.com/office/word/2015/wordml/symex" xmlns:wpg="http://schemas.microsoft.com/office/word/2010/wordprocessingGroup" xmlns:wpi="http://schemas.microsoft.com/office/word/2010/wordprocessingInk" xmlns:wne="http://schemas.microsoft.com/office/word/2006/wordml" xmlns:wps="http://schemas.microsoft.com/office/word/2010/wordprocessingShape" mc:Ignorable="w14 w15 w16se wp14">
+  <w:abstractNum w:abstractNumId="0" w15:restartNumberingAfterBreak="0">
+    <w:nsid w:val="42725A17"/>
+    <w:multiLevelType w:val="hybridMultilevel"/>
+    <w:tmpl w:val="53544014"/>
+    <w:lvl w:ilvl="0" w:tplc="698A517C">
+      <w:start w:val="1"/>
+      <w:numFmt w:val="decimal"/>
+      <w:lvlText w:val="%1.)"/>
+      <w:lvlJc w:val="left"/>
+      <w:pPr>
+        <w:ind w:left="720" w:hanging="360"/>
+      </w:pPr>
+      <w:rPr>
+        <w:rFonts w:hint="default"/>
+      </w:rPr>
+    </w:lvl>
+    <w:lvl w:ilvl="1" w:tplc="04090019" w:tentative="1">
+      <w:start w:val="1"/>
+      <w:numFmt w:val="lowerLetter"/>
+      <w:lvlText w:val="%2."/>
+      <w:lvlJc w:val="left"/>
+      <w:pPr>
+        <w:ind w:left="1440" w:hanging="360"/>
+      </w:pPr>
+    </w:lvl>
+    <w:lvl w:ilvl="2" w:tplc="0409001B" w:tentative="1">
+      <w:start w:val="1"/>
+      <w:numFmt w:val="lowerRoman"/>
+      <w:lvlText w:val="%3."/>
+      <w:lvlJc w:val="right"/>
+      <w:pPr>
+        <w:ind w:left="2160" w:hanging="180"/>
+      </w:pPr>
+    </w:lvl>
+    <w:lvl w:ilvl="3" w:tplc="0409000F" w:tentative="1">
+      <w:start w:val="1"/>
+      <w:numFmt w:val="decimal"/>
+      <w:lvlText w:val="%4."/>
+      <w:lvlJc w:val="left"/>
+      <w:pPr>
+        <w:ind w:left="2880" w:hanging="360"/>
+      </w:pPr>
+    </w:lvl>
+    <w:lvl w:ilvl="4" w:tplc="04090019" w:tentative="1">
+      <w:start w:val="1"/>
+      <w:numFmt w:val="lowerLetter"/>
+      <w:lvlText w:val="%5."/>
+      <w:lvlJc w:val="left"/>
+      <w:pPr>
+        <w:ind w:left="3600" w:hanging="360"/>
+      </w:pPr>
+    </w:lvl>
+    <w:lvl w:ilvl="5" w:tplc="0409001B" w:tentative="1">
+      <w:start w:val="1"/>
+      <w:numFmt w:val="lowerRoman"/>
+      <w:lvlText w:val="%6."/>
+      <w:lvlJc w:val="right"/>
+      <w:pPr>
+        <w:ind w:left="4320" w:hanging="180"/>
+      </w:pPr>
+    </w:lvl>
+    <w:lvl w:ilvl="6" w:tplc="0409000F" w:tentative="1">
+      <w:start w:val="1"/>
+      <w:numFmt w:val="decimal"/>
+      <w:lvlText w:val="%7."/>
+      <w:lvlJc w:val="left"/>
+      <w:pPr>
+        <w:ind w:left="5040" w:hanging="360"/>
+      </w:pPr>
+    </w:lvl>
+    <w:lvl w:ilvl="7" w:tplc="04090019" w:tentative="1">
+      <w:start w:val="1"/>
+      <w:numFmt w:val="lowerLetter"/>
+      <w:lvlText w:val="%8."/>
+      <w:lvlJc w:val="left"/>
+      <w:pPr>
+        <w:ind w:left="5760" w:hanging="360"/>
+      </w:pPr>
+    </w:lvl>
+    <w:lvl w:ilvl="8" w:tplc="0409001B" w:tentative="1">
+      <w:start w:val="1"/>
+      <w:numFmt w:val="lowerRoman"/>
+      <w:lvlText w:val="%9."/>
+      <w:lvlJc w:val="right"/>
+      <w:pPr>
+        <w:ind w:left="6480" w:hanging="180"/>
+      </w:pPr>
+    </w:lvl>
+  </w:abstractNum>
+  <w:num w:numId="1">
+    <w:abstractNumId w:val="0"/>
+  </w:num>
+</w:numbering>
 </file>
 
 <file path=word/styles.xml><?xml version="1.0" encoding="utf-8"?>
@@ -1095,6 +2217,17 @@
     <w:semiHidden/>
     <w:unhideWhenUsed/>
   </w:style>
+  <w:style w:type="paragraph" w:styleId="ListParagraph">
+    <w:name w:val="List Paragraph"/>
+    <w:basedOn w:val="Normal"/>
+    <w:uiPriority w:val="34"/>
+    <w:qFormat/>
+    <w:rsid w:val="00582ACA"/>
+    <w:pPr>
+      <w:ind w:left="720"/>
+      <w:contextualSpacing/>
+    </w:pPr>
+  </w:style>
 </w:styles>
 </file>
 

</xml_diff>

<commit_message>
Minor Text Fixes to Project Narrative AND First Draft
</commit_message>
<xml_diff>
--- a/Initial_Proposal_Parts/Fire Alarm Initial Documentation First Draft.docx
+++ b/Initial_Proposal_Parts/Fire Alarm Initial Documentation First Draft.docx
@@ -1,6 +1,6 @@
 
 <file path=word/document.xml><?xml version="1.0" encoding="utf-8"?>
-<w:document xmlns:wpc="http://schemas.microsoft.com/office/word/2010/wordprocessingCanvas" xmlns:cx="http://schemas.microsoft.com/office/drawing/2014/chartex" xmlns:cx1="http://schemas.microsoft.com/office/drawing/2015/9/8/chartex" xmlns:cx2="http://schemas.microsoft.com/office/drawing/2015/10/21/chartex" xmlns:cx3="http://schemas.microsoft.com/office/drawing/2016/5/9/chartex" xmlns:cx4="http://schemas.microsoft.com/office/drawing/2016/5/10/chartex" xmlns:cx5="http://schemas.microsoft.com/office/drawing/2016/5/11/chartex" xmlns:mc="http://schemas.openxmlformats.org/markup-compatibility/2006" xmlns:o="urn:schemas-microsoft-com:office:office" xmlns:r="http://schemas.openxmlformats.org/officeDocument/2006/relationships" xmlns:m="http://schemas.openxmlformats.org/officeDocument/2006/math" xmlns:v="urn:schemas-microsoft-com:vml" xmlns:wp14="http://schemas.microsoft.com/office/word/2010/wordprocessingDrawing" xmlns:wp="http://schemas.openxmlformats.org/drawingml/2006/wordprocessingDrawing" xmlns:w10="urn:schemas-microsoft-com:office:word" xmlns:w="http://schemas.openxmlformats.org/wordprocessingml/2006/main" xmlns:w14="http://schemas.microsoft.com/office/word/2010/wordml" xmlns:w15="http://schemas.microsoft.com/office/word/2012/wordml" xmlns:w16se="http://schemas.microsoft.com/office/word/2015/wordml/symex" xmlns:wpg="http://schemas.microsoft.com/office/word/2010/wordprocessingGroup" xmlns:wpi="http://schemas.microsoft.com/office/word/2010/wordprocessingInk" xmlns:wne="http://schemas.microsoft.com/office/word/2006/wordml" xmlns:wps="http://schemas.microsoft.com/office/word/2010/wordprocessingShape" mc:Ignorable="w14 w15 w16se wp14">
+<w:document xmlns:wpc="http://schemas.microsoft.com/office/word/2010/wordprocessingCanvas" xmlns:mo="http://schemas.microsoft.com/office/mac/office/2008/main" xmlns:mc="http://schemas.openxmlformats.org/markup-compatibility/2006" xmlns:mv="urn:schemas-microsoft-com:mac:vml" xmlns:o="urn:schemas-microsoft-com:office:office" xmlns:r="http://schemas.openxmlformats.org/officeDocument/2006/relationships" xmlns:m="http://schemas.openxmlformats.org/officeDocument/2006/math" xmlns:v="urn:schemas-microsoft-com:vml" xmlns:wp14="http://schemas.microsoft.com/office/word/2010/wordprocessingDrawing" xmlns:wp="http://schemas.openxmlformats.org/drawingml/2006/wordprocessingDrawing" xmlns:w10="urn:schemas-microsoft-com:office:word" xmlns:w="http://schemas.openxmlformats.org/wordprocessingml/2006/main" xmlns:w14="http://schemas.microsoft.com/office/word/2010/wordml" xmlns:w15="http://schemas.microsoft.com/office/word/2012/wordml" xmlns:wpg="http://schemas.microsoft.com/office/word/2010/wordprocessingGroup" xmlns:wpi="http://schemas.microsoft.com/office/word/2010/wordprocessingInk" xmlns:wne="http://schemas.microsoft.com/office/word/2006/wordml" xmlns:wps="http://schemas.microsoft.com/office/word/2010/wordprocessingShape" mc:Ignorable="w14 w15 wp14">
   <w:body>
     <w:p>
       <w:pPr>
@@ -17,7 +17,7 @@
           <w:noProof/>
         </w:rPr>
         <w:drawing>
-          <wp:inline distT="0" distB="0" distL="0" distR="0" wp14:anchorId="4F6B36FF" wp14:editId="5CF4D18B">
+          <wp:inline distT="0" distB="0" distL="0" distR="0" wp14:anchorId="52A51E64" wp14:editId="238BC60F">
             <wp:extent cx="5857875" cy="2143125"/>
             <wp:effectExtent l="0" t="0" r="9525" b="9525"/>
             <wp:docPr id="1" name="image01.png" descr="afsdfsdfdf.png"/>
@@ -238,14 +238,25 @@
           <w:szCs w:val="24"/>
         </w:rPr>
       </w:pPr>
-      <w:r>
-        <w:rPr>
-          <w:rFonts w:ascii="Times New Roman" w:hAnsi="Times New Roman" w:cs="Times New Roman"/>
-          <w:b/>
-          <w:sz w:val="24"/>
-          <w:szCs w:val="24"/>
-        </w:rPr>
-        <w:t>Courtnie Coleman</w:t>
+      <w:proofErr w:type="spellStart"/>
+      <w:r>
+        <w:rPr>
+          <w:rFonts w:ascii="Times New Roman" w:hAnsi="Times New Roman" w:cs="Times New Roman"/>
+          <w:b/>
+          <w:sz w:val="24"/>
+          <w:szCs w:val="24"/>
+        </w:rPr>
+        <w:t>Courtnie</w:t>
+      </w:r>
+      <w:proofErr w:type="spellEnd"/>
+      <w:r>
+        <w:rPr>
+          <w:rFonts w:ascii="Times New Roman" w:hAnsi="Times New Roman" w:cs="Times New Roman"/>
+          <w:b/>
+          <w:sz w:val="24"/>
+          <w:szCs w:val="24"/>
+        </w:rPr>
+        <w:t xml:space="preserve"> Coleman</w:t>
       </w:r>
       <w:r>
         <w:rPr>
@@ -299,8 +310,19 @@
           <w:sz w:val="24"/>
           <w:szCs w:val="24"/>
         </w:rPr>
-        <w:t>Patrick Schexnayder</w:t>
-      </w:r>
+        <w:t xml:space="preserve">Patrick </w:t>
+      </w:r>
+      <w:proofErr w:type="spellStart"/>
+      <w:r>
+        <w:rPr>
+          <w:rFonts w:ascii="Times New Roman" w:hAnsi="Times New Roman" w:cs="Times New Roman"/>
+          <w:b/>
+          <w:sz w:val="24"/>
+          <w:szCs w:val="24"/>
+        </w:rPr>
+        <w:t>Schexnayder</w:t>
+      </w:r>
+      <w:proofErr w:type="spellEnd"/>
       <w:r>
         <w:rPr>
           <w:rFonts w:ascii="Times New Roman" w:hAnsi="Times New Roman" w:cs="Times New Roman"/>
@@ -412,7 +434,7 @@
           <w:sz w:val="24"/>
           <w:szCs w:val="24"/>
         </w:rPr>
-        <w:t>smoke detector</w:t>
+        <w:t>smoke</w:t>
       </w:r>
       <w:r>
         <w:rPr>
@@ -452,7 +474,7 @@
           <w:sz w:val="24"/>
           <w:szCs w:val="24"/>
         </w:rPr>
-        <w:t xml:space="preserve"> The smoke detector and fire alarm</w:t>
+        <w:t xml:space="preserve"> The smoke and fire alarm</w:t>
       </w:r>
       <w:r>
         <w:rPr>
@@ -492,6 +514,14 @@
           <w:sz w:val="24"/>
           <w:szCs w:val="24"/>
         </w:rPr>
+        <w:t>,</w:t>
+      </w:r>
+      <w:r>
+        <w:rPr>
+          <w:rFonts w:ascii="Times New Roman" w:hAnsi="Times New Roman" w:cs="Times New Roman"/>
+          <w:sz w:val="24"/>
+          <w:szCs w:val="24"/>
+        </w:rPr>
         <w:t xml:space="preserve"> someone would hear the alarm go off and just frantically run to wherever they believe to be the nearest and safest exit without much of a plan. This scenario has the potential for disaster when you consider that there could be multiple people inside the building who do not know their way around and could be endangering themselves.</w:t>
       </w:r>
       <w:r>
@@ -532,7 +562,23 @@
           <w:sz w:val="24"/>
           <w:szCs w:val="24"/>
         </w:rPr>
-        <w:t xml:space="preserve"> This can be achieved by creating a more connected fire alarm system, when the location of a fire is a factor in directing evacuation of a building, communication between the detection system and alarm system can provide crucial, life-saving information.</w:t>
+        <w:t xml:space="preserve"> This can be achieved by creating a more connected fire a</w:t>
+      </w:r>
+      <w:r>
+        <w:rPr>
+          <w:rFonts w:ascii="Times New Roman" w:hAnsi="Times New Roman" w:cs="Times New Roman"/>
+          <w:sz w:val="24"/>
+          <w:szCs w:val="24"/>
+        </w:rPr>
+        <w:t>larm system. W</w:t>
+      </w:r>
+      <w:r>
+        <w:rPr>
+          <w:rFonts w:ascii="Times New Roman" w:hAnsi="Times New Roman" w:cs="Times New Roman"/>
+          <w:sz w:val="24"/>
+          <w:szCs w:val="24"/>
+        </w:rPr>
+        <w:t>hen the location of a fire is a factor in directing evacuation of a building, communication between the detection system and alarm system can provide crucial, life-saving information.</w:t>
       </w:r>
     </w:p>
     <w:p>
@@ -569,7 +615,23 @@
           <w:szCs w:val="24"/>
         </w:rPr>
         <w:tab/>
-        <w:t>The goals for the smart smoke detector and fire alarm are to make an affordable, customizable, connected system of smoke alarms that alert employees and residents o</w:t>
+        <w:t>The goals for the smart s</w:t>
+      </w:r>
+      <w:r>
+        <w:rPr>
+          <w:rFonts w:ascii="Times New Roman" w:hAnsi="Times New Roman" w:cs="Times New Roman"/>
+          <w:sz w:val="24"/>
+          <w:szCs w:val="24"/>
+        </w:rPr>
+        <w:t>moke</w:t>
+      </w:r>
+      <w:r>
+        <w:rPr>
+          <w:rFonts w:ascii="Times New Roman" w:hAnsi="Times New Roman" w:cs="Times New Roman"/>
+          <w:sz w:val="24"/>
+          <w:szCs w:val="24"/>
+        </w:rPr>
+        <w:t xml:space="preserve"> and fire alarm are to make an affordable, customizable, connected system of smoke alarms that alert employees and residents o</w:t>
       </w:r>
       <w:r>
         <w:rPr>
@@ -601,32 +663,138 @@
           <w:sz w:val="24"/>
           <w:szCs w:val="24"/>
         </w:rPr>
-        <w:t xml:space="preserve"> the market to adopt our system. In the event of an emergency, these smoke alarms would sound off in an order that would lead people to the closest and safest exit. Users would just have to follow the sound that is projected from these alarms until they reach the exit to the building. These smoke alarms would be dynamic in the sense that they adapt to where the fire is located. This means that if a smoke alarm that is in the middle of a hallway goes off, people on the left of that area would be directed to the exit that is closest on their side of the fire while people on the right of that area would be directed to the exit that is closest on the other side of the fire and nobody is directed though the dangerous area. The system would also be able to handle hallway intersections and other confusing areas. This allows for residents to know where the fire is and what areas to avoid. For people that have hearing issues, these alarms will also have a visual display that will point people in the direction they should go to exit the building</w:t>
-      </w:r>
-      <w:r>
-        <w:rPr>
-          <w:rFonts w:ascii="Times New Roman" w:hAnsi="Times New Roman" w:cs="Times New Roman"/>
-          <w:sz w:val="24"/>
-          <w:szCs w:val="24"/>
-        </w:rPr>
-        <w:t xml:space="preserve"> using light-up arrows</w:t>
-      </w:r>
-      <w:r>
-        <w:rPr>
-          <w:rFonts w:ascii="Times New Roman" w:hAnsi="Times New Roman" w:cs="Times New Roman"/>
-          <w:sz w:val="24"/>
-          <w:szCs w:val="24"/>
-        </w:rPr>
-        <w:t>. This also allows for better handling of confusing areas where sound alone could be confusing.</w:t>
-      </w:r>
-      <w:r>
-        <w:rPr>
-          <w:rFonts w:ascii="Times New Roman" w:hAnsi="Times New Roman" w:cs="Times New Roman"/>
-          <w:sz w:val="24"/>
-          <w:szCs w:val="24"/>
-        </w:rPr>
-        <w:t xml:space="preserve"> This should be achieved by mapping the building layout using a custom-made application on an embedded system, creating spatial awareness for each of the fire alarms, and using an algorithm to signal each alarm which what the best exit direction is relative to its position.</w:t>
-      </w:r>
+        <w:t xml:space="preserve"> the market to adopt our system. In the event of an emergency, these smoke alarms would sound off in an order that would lead people to the closest and safest exit. Users would just have to follow the sound that is projected from these alarms until they reach the exit to the building. These smoke alarms would be dynamic in the sense that they adapt to where the fire is located. This means that if a smoke alarm that is in the middle of a hallway goes off, people on the left of that area would be directed to the exit that is closest on their side of the fire while people on the right of that area would be directed to the exit that is closest o</w:t>
+      </w:r>
+      <w:r>
+        <w:rPr>
+          <w:rFonts w:ascii="Times New Roman" w:hAnsi="Times New Roman" w:cs="Times New Roman"/>
+          <w:sz w:val="24"/>
+          <w:szCs w:val="24"/>
+        </w:rPr>
+        <w:t>n the other side of the fire while</w:t>
+      </w:r>
+      <w:r>
+        <w:rPr>
+          <w:rFonts w:ascii="Times New Roman" w:hAnsi="Times New Roman" w:cs="Times New Roman"/>
+          <w:sz w:val="24"/>
+          <w:szCs w:val="24"/>
+        </w:rPr>
+        <w:t xml:space="preserve"> nobody is directed though the dangerous area. The system would also be able to handle hallway intersections and other confusing areas. This allows for residents to know where the fire is and what areas to avoid. For people that have hearing issues, these alarms will also have a visual display</w:t>
+      </w:r>
+      <w:r>
+        <w:rPr>
+          <w:rFonts w:ascii="Times New Roman" w:hAnsi="Times New Roman" w:cs="Times New Roman"/>
+          <w:sz w:val="24"/>
+          <w:szCs w:val="24"/>
+        </w:rPr>
+        <w:t xml:space="preserve"> </w:t>
+      </w:r>
+      <w:r>
+        <w:rPr>
+          <w:rFonts w:ascii="Times New Roman" w:hAnsi="Times New Roman" w:cs="Times New Roman"/>
+          <w:sz w:val="24"/>
+          <w:szCs w:val="24"/>
+        </w:rPr>
+        <w:t>using light-up arrows</w:t>
+      </w:r>
+      <w:r>
+        <w:rPr>
+          <w:rFonts w:ascii="Times New Roman" w:hAnsi="Times New Roman" w:cs="Times New Roman"/>
+          <w:sz w:val="24"/>
+          <w:szCs w:val="24"/>
+        </w:rPr>
+        <w:t xml:space="preserve"> that will point </w:t>
+      </w:r>
+      <w:r>
+        <w:rPr>
+          <w:rFonts w:ascii="Times New Roman" w:hAnsi="Times New Roman" w:cs="Times New Roman"/>
+          <w:sz w:val="24"/>
+          <w:szCs w:val="24"/>
+        </w:rPr>
+        <w:t>individuals</w:t>
+      </w:r>
+      <w:r>
+        <w:rPr>
+          <w:rFonts w:ascii="Times New Roman" w:hAnsi="Times New Roman" w:cs="Times New Roman"/>
+          <w:sz w:val="24"/>
+          <w:szCs w:val="24"/>
+        </w:rPr>
+        <w:t xml:space="preserve"> in the direction they should go to exit the building. This also allows for better handling of confusing areas where sound alone could be confusing.</w:t>
+      </w:r>
+      <w:r>
+        <w:rPr>
+          <w:rFonts w:ascii="Times New Roman" w:hAnsi="Times New Roman" w:cs="Times New Roman"/>
+          <w:sz w:val="24"/>
+          <w:szCs w:val="24"/>
+        </w:rPr>
+        <w:t xml:space="preserve"> This</w:t>
+      </w:r>
+      <w:r>
+        <w:rPr>
+          <w:rFonts w:ascii="Times New Roman" w:hAnsi="Times New Roman" w:cs="Times New Roman"/>
+          <w:sz w:val="24"/>
+          <w:szCs w:val="24"/>
+        </w:rPr>
+        <w:t xml:space="preserve"> system </w:t>
+      </w:r>
+      <w:r>
+        <w:rPr>
+          <w:rFonts w:ascii="Times New Roman" w:hAnsi="Times New Roman" w:cs="Times New Roman"/>
+          <w:sz w:val="24"/>
+          <w:szCs w:val="24"/>
+        </w:rPr>
+        <w:t>should be achieved by mapping the building layout using a custom-made application</w:t>
+      </w:r>
+      <w:r>
+        <w:rPr>
+          <w:rFonts w:ascii="Times New Roman" w:hAnsi="Times New Roman" w:cs="Times New Roman"/>
+          <w:sz w:val="24"/>
+          <w:szCs w:val="24"/>
+        </w:rPr>
+        <w:t xml:space="preserve"> during set up of these alarms</w:t>
+      </w:r>
+      <w:r>
+        <w:rPr>
+          <w:rFonts w:ascii="Times New Roman" w:hAnsi="Times New Roman" w:cs="Times New Roman"/>
+          <w:sz w:val="24"/>
+          <w:szCs w:val="24"/>
+        </w:rPr>
+        <w:t xml:space="preserve">, creating spatial awareness for each of the fire alarms, </w:t>
+      </w:r>
+      <w:r>
+        <w:rPr>
+          <w:rFonts w:ascii="Times New Roman" w:hAnsi="Times New Roman" w:cs="Times New Roman"/>
+          <w:sz w:val="24"/>
+          <w:szCs w:val="24"/>
+        </w:rPr>
+        <w:t xml:space="preserve">while </w:t>
+      </w:r>
+      <w:r>
+        <w:rPr>
+          <w:rFonts w:ascii="Times New Roman" w:hAnsi="Times New Roman" w:cs="Times New Roman"/>
+          <w:sz w:val="24"/>
+          <w:szCs w:val="24"/>
+        </w:rPr>
+        <w:t xml:space="preserve">using an algorithm </w:t>
+      </w:r>
+      <w:r>
+        <w:rPr>
+          <w:rFonts w:ascii="Times New Roman" w:hAnsi="Times New Roman" w:cs="Times New Roman"/>
+          <w:sz w:val="24"/>
+          <w:szCs w:val="24"/>
+        </w:rPr>
+        <w:t>to signal each alarm which is the best exit direction</w:t>
+      </w:r>
+      <w:r>
+        <w:rPr>
+          <w:rFonts w:ascii="Times New Roman" w:hAnsi="Times New Roman" w:cs="Times New Roman"/>
+          <w:sz w:val="24"/>
+          <w:szCs w:val="24"/>
+        </w:rPr>
+        <w:t xml:space="preserve"> relative to its position.</w:t>
+      </w:r>
+      <w:bookmarkStart w:id="0" w:name="_GoBack"/>
+      <w:bookmarkEnd w:id="0"/>
     </w:p>
     <w:p>
       <w:pPr>
@@ -711,7 +879,25 @@
           <w:sz w:val="24"/>
           <w:szCs w:val="24"/>
         </w:rPr>
-        <w:t>Smoke sensor will be used to detect smoke within the building, there are different types of smoke sensors to detect fast flaming fires and slow smoldering fires. Upon more research we will be decided which would be best for us to use within our fire alarm.</w:t>
+        <w:t xml:space="preserve">Smoke sensor will be used to detect smoke within the building, there are different types of smoke sensors to detect fast flaming fires and slow smoldering fires. Upon more </w:t>
+      </w:r>
+      <w:proofErr w:type="gramStart"/>
+      <w:r>
+        <w:rPr>
+          <w:rFonts w:ascii="Times New Roman" w:hAnsi="Times New Roman" w:cs="Times New Roman"/>
+          <w:sz w:val="24"/>
+          <w:szCs w:val="24"/>
+        </w:rPr>
+        <w:t>research</w:t>
+      </w:r>
+      <w:proofErr w:type="gramEnd"/>
+      <w:r>
+        <w:rPr>
+          <w:rFonts w:ascii="Times New Roman" w:hAnsi="Times New Roman" w:cs="Times New Roman"/>
+          <w:sz w:val="24"/>
+          <w:szCs w:val="24"/>
+        </w:rPr>
+        <w:t xml:space="preserve"> we will be decided which would be best for us to use within our fire alarm.</w:t>
       </w:r>
     </w:p>
     <w:p>
@@ -761,7 +947,25 @@
           <w:sz w:val="24"/>
           <w:szCs w:val="24"/>
         </w:rPr>
-        <w:t xml:space="preserve">For this fire alarm system, we want to make sure to direct the people away from the fire and to the closest exit. For this to work we will need each alarm device to be connected to each other. So each separate alarm will have a transmitter and a receiver so that way each alarm would be able to communicate to each other, and send the correct signal. </w:t>
+        <w:t xml:space="preserve">For this fire alarm system, we want to make sure to direct the people away from the fire and to the closest exit. For this to work we will need each alarm device to be connected to each other. </w:t>
+      </w:r>
+      <w:proofErr w:type="gramStart"/>
+      <w:r>
+        <w:rPr>
+          <w:rFonts w:ascii="Times New Roman" w:hAnsi="Times New Roman" w:cs="Times New Roman"/>
+          <w:sz w:val="24"/>
+          <w:szCs w:val="24"/>
+        </w:rPr>
+        <w:t>So</w:t>
+      </w:r>
+      <w:proofErr w:type="gramEnd"/>
+      <w:r>
+        <w:rPr>
+          <w:rFonts w:ascii="Times New Roman" w:hAnsi="Times New Roman" w:cs="Times New Roman"/>
+          <w:sz w:val="24"/>
+          <w:szCs w:val="24"/>
+        </w:rPr>
+        <w:t xml:space="preserve"> each separate alarm will have a transmitter and a receiver so that way each alarm would be able to communicate to each other, and send the correct signal. </w:t>
       </w:r>
     </w:p>
     <w:p>
@@ -861,7 +1065,25 @@
           <w:sz w:val="24"/>
           <w:szCs w:val="24"/>
         </w:rPr>
-        <w:t>For the fire alarm system, it will be using a 9v battery with 1200 mAh current, due to some research on current fire alarm systems and the profession grade batteries they use.</w:t>
+        <w:t xml:space="preserve">For the fire alarm system, it will be using a 9v battery with 1200 </w:t>
+      </w:r>
+      <w:proofErr w:type="spellStart"/>
+      <w:r>
+        <w:rPr>
+          <w:rFonts w:ascii="Times New Roman" w:hAnsi="Times New Roman" w:cs="Times New Roman"/>
+          <w:sz w:val="24"/>
+          <w:szCs w:val="24"/>
+        </w:rPr>
+        <w:t>mAh</w:t>
+      </w:r>
+      <w:proofErr w:type="spellEnd"/>
+      <w:r>
+        <w:rPr>
+          <w:rFonts w:ascii="Times New Roman" w:hAnsi="Times New Roman" w:cs="Times New Roman"/>
+          <w:sz w:val="24"/>
+          <w:szCs w:val="24"/>
+        </w:rPr>
+        <w:t xml:space="preserve"> current, due to some research on current fire alarm systems and the profession grade batteries they use.</w:t>
       </w:r>
     </w:p>
     <w:p>
@@ -1004,7 +1226,7 @@
         </w:rPr>
       </w:pPr>
       <w:r>
-        <w:object w:dxaOrig="7736" w:dyaOrig="6934">
+        <w:object w:dxaOrig="7736" w:dyaOrig="6934" w14:anchorId="4439FE39">
           <v:shapetype id="_x0000_t75" coordsize="21600,21600" o:spt="75" o:preferrelative="t" path="m@4@5l@4@11@9@11@9@5xe" filled="f" stroked="f">
             <v:stroke joinstyle="miter"/>
             <v:formulas>
@@ -1024,10 +1246,10 @@
             <v:path o:extrusionok="f" gradientshapeok="t" o:connecttype="rect"/>
             <o:lock v:ext="edit" aspectratio="t"/>
           </v:shapetype>
-          <v:shape id="_x0000_i1025" type="#_x0000_t75" style="width:450pt;height:402.75pt" o:ole="">
+          <v:shape id="_x0000_i1025" type="#_x0000_t75" style="width:449.85pt;height:402.95pt" o:ole="">
             <v:imagedata r:id="rId6" o:title=""/>
           </v:shape>
-          <o:OLEObject Type="Embed" ProgID="Visio.Drawing.15" ShapeID="_x0000_i1025" DrawAspect="Content" ObjectID="_1547560552" r:id="rId7"/>
+          <o:OLEObject Type="Embed" ProgID="Visio.Drawing.15" ShapeID="_x0000_i1025" DrawAspect="Content" ObjectID="_1547566990" r:id="rId7"/>
         </w:object>
       </w:r>
     </w:p>
@@ -1366,7 +1588,25 @@
           <w:sz w:val="24"/>
           <w:szCs w:val="24"/>
         </w:rPr>
-        <w:t xml:space="preserve">While everyone on the team has agreed to share any financial burden created by the project equally, we will seek sponsorships and other means to finance this project. Upon selecting a project, and receiving approval we will submit proposals to companies interested in investing in fire alarms and those looking to showcase their semiconductor and component products. A tentative list includes: Texas Instruments, </w:t>
+        <w:t xml:space="preserve">While everyone on the team has agreed to </w:t>
+      </w:r>
+      <w:proofErr w:type="gramStart"/>
+      <w:r>
+        <w:rPr>
+          <w:rFonts w:ascii="Times New Roman" w:hAnsi="Times New Roman" w:cs="Times New Roman"/>
+          <w:sz w:val="24"/>
+          <w:szCs w:val="24"/>
+        </w:rPr>
+        <w:t>share</w:t>
+      </w:r>
+      <w:proofErr w:type="gramEnd"/>
+      <w:r>
+        <w:rPr>
+          <w:rFonts w:ascii="Times New Roman" w:hAnsi="Times New Roman" w:cs="Times New Roman"/>
+          <w:sz w:val="24"/>
+          <w:szCs w:val="24"/>
+        </w:rPr>
+        <w:t xml:space="preserve"> any financial burden created by the project equally, we will seek sponsorships and other means to finance this project. Upon selecting a project, and receiving approval we will submit proposals to companies interested in investing in fire alarms and those looking to showcase their semiconductor and component products. A tentative list includes: Texas Instruments, </w:t>
       </w:r>
       <w:r>
         <w:rPr>
@@ -1604,7 +1844,7 @@
           <w:szCs w:val="32"/>
         </w:rPr>
         <w:drawing>
-          <wp:inline distT="0" distB="0" distL="0" distR="0" wp14:anchorId="37978EE7" wp14:editId="4C520909">
+          <wp:inline distT="0" distB="0" distL="0" distR="0" wp14:anchorId="7FDAA333" wp14:editId="01B3DB36">
             <wp:extent cx="5943600" cy="4355465"/>
             <wp:effectExtent l="0" t="0" r="0" b="6985"/>
             <wp:docPr id="3" name="Picture 3"/>
@@ -1665,8 +1905,6 @@
           <w:szCs w:val="32"/>
         </w:rPr>
       </w:pPr>
-      <w:bookmarkStart w:id="0" w:name="_GoBack"/>
-      <w:bookmarkEnd w:id="0"/>
       <w:r>
         <w:rPr>
           <w:rFonts w:ascii="Times New Roman" w:hAnsi="Times New Roman" w:cs="Times New Roman"/>
@@ -1697,8 +1935,8 @@
 </file>
 
 <file path=word/numbering.xml><?xml version="1.0" encoding="utf-8"?>
-<w:numbering xmlns:wpc="http://schemas.microsoft.com/office/word/2010/wordprocessingCanvas" xmlns:cx="http://schemas.microsoft.com/office/drawing/2014/chartex" xmlns:cx1="http://schemas.microsoft.com/office/drawing/2015/9/8/chartex" xmlns:cx2="http://schemas.microsoft.com/office/drawing/2015/10/21/chartex" xmlns:cx3="http://schemas.microsoft.com/office/drawing/2016/5/9/chartex" xmlns:cx4="http://schemas.microsoft.com/office/drawing/2016/5/10/chartex" xmlns:cx5="http://schemas.microsoft.com/office/drawing/2016/5/11/chartex" xmlns:mc="http://schemas.openxmlformats.org/markup-compatibility/2006" xmlns:o="urn:schemas-microsoft-com:office:office" xmlns:r="http://schemas.openxmlformats.org/officeDocument/2006/relationships" xmlns:m="http://schemas.openxmlformats.org/officeDocument/2006/math" xmlns:v="urn:schemas-microsoft-com:vml" xmlns:wp14="http://schemas.microsoft.com/office/word/2010/wordprocessingDrawing" xmlns:wp="http://schemas.openxmlformats.org/drawingml/2006/wordprocessingDrawing" xmlns:w10="urn:schemas-microsoft-com:office:word" xmlns:w="http://schemas.openxmlformats.org/wordprocessingml/2006/main" xmlns:w14="http://schemas.microsoft.com/office/word/2010/wordml" xmlns:w15="http://schemas.microsoft.com/office/word/2012/wordml" xmlns:w16se="http://schemas.microsoft.com/office/word/2015/wordml/symex" xmlns:wpg="http://schemas.microsoft.com/office/word/2010/wordprocessingGroup" xmlns:wpi="http://schemas.microsoft.com/office/word/2010/wordprocessingInk" xmlns:wne="http://schemas.microsoft.com/office/word/2006/wordml" xmlns:wps="http://schemas.microsoft.com/office/word/2010/wordprocessingShape" mc:Ignorable="w14 w15 w16se wp14">
-  <w:abstractNum w:abstractNumId="0" w15:restartNumberingAfterBreak="0">
+<w:numbering xmlns:wpc="http://schemas.microsoft.com/office/word/2010/wordprocessingCanvas" xmlns:mo="http://schemas.microsoft.com/office/mac/office/2008/main" xmlns:mc="http://schemas.openxmlformats.org/markup-compatibility/2006" xmlns:mv="urn:schemas-microsoft-com:mac:vml" xmlns:o="urn:schemas-microsoft-com:office:office" xmlns:r="http://schemas.openxmlformats.org/officeDocument/2006/relationships" xmlns:m="http://schemas.openxmlformats.org/officeDocument/2006/math" xmlns:v="urn:schemas-microsoft-com:vml" xmlns:wp14="http://schemas.microsoft.com/office/word/2010/wordprocessingDrawing" xmlns:wp="http://schemas.openxmlformats.org/drawingml/2006/wordprocessingDrawing" xmlns:w10="urn:schemas-microsoft-com:office:word" xmlns:w="http://schemas.openxmlformats.org/wordprocessingml/2006/main" xmlns:w14="http://schemas.microsoft.com/office/word/2010/wordml" xmlns:w15="http://schemas.microsoft.com/office/word/2012/wordml" xmlns:wpg="http://schemas.microsoft.com/office/word/2010/wordprocessingGroup" xmlns:wpi="http://schemas.microsoft.com/office/word/2010/wordprocessingInk" xmlns:wne="http://schemas.microsoft.com/office/word/2006/wordml" xmlns:wps="http://schemas.microsoft.com/office/word/2010/wordprocessingShape" mc:Ignorable="w14 w15 wp14">
+  <w:abstractNum w:abstractNumId="0">
     <w:nsid w:val="42725A17"/>
     <w:multiLevelType w:val="hybridMultilevel"/>
     <w:tmpl w:val="53544014"/>
@@ -1794,7 +2032,7 @@
 </file>
 
 <file path=word/styles.xml><?xml version="1.0" encoding="utf-8"?>
-<w:styles xmlns:mc="http://schemas.openxmlformats.org/markup-compatibility/2006" xmlns:r="http://schemas.openxmlformats.org/officeDocument/2006/relationships" xmlns:w="http://schemas.openxmlformats.org/wordprocessingml/2006/main" xmlns:w14="http://schemas.microsoft.com/office/word/2010/wordml" xmlns:w15="http://schemas.microsoft.com/office/word/2012/wordml" xmlns:w16se="http://schemas.microsoft.com/office/word/2015/wordml/symex" mc:Ignorable="w14 w15 w16se">
+<w:styles xmlns:mc="http://schemas.openxmlformats.org/markup-compatibility/2006" xmlns:r="http://schemas.openxmlformats.org/officeDocument/2006/relationships" xmlns:w="http://schemas.openxmlformats.org/wordprocessingml/2006/main" xmlns:w14="http://schemas.microsoft.com/office/word/2010/wordml" xmlns:w15="http://schemas.microsoft.com/office/word/2012/wordml" mc:Ignorable="w14 w15">
   <w:docDefaults>
     <w:rPrDefault>
       <w:rPr>
@@ -1810,7 +2048,7 @@
       </w:pPr>
     </w:pPrDefault>
   </w:docDefaults>
-  <w:latentStyles w:defLockedState="0" w:defUIPriority="99" w:defSemiHidden="0" w:defUnhideWhenUsed="0" w:defQFormat="0" w:count="374">
+  <w:latentStyles w:defLockedState="0" w:defUIPriority="99" w:defSemiHidden="0" w:defUnhideWhenUsed="0" w:defQFormat="0" w:count="382">
     <w:lsdException w:name="Normal" w:uiPriority="0" w:qFormat="1"/>
     <w:lsdException w:name="heading 1" w:uiPriority="9" w:qFormat="1"/>
     <w:lsdException w:name="heading 2" w:semiHidden="1" w:uiPriority="9" w:unhideWhenUsed="1" w:qFormat="1"/>
@@ -2184,7 +2422,6 @@
     <w:lsdException w:name="List Table 7 Colorful Accent 6" w:uiPriority="52"/>
     <w:lsdException w:name="Mention" w:semiHidden="1" w:unhideWhenUsed="1"/>
     <w:lsdException w:name="Smart Hyperlink" w:semiHidden="1" w:unhideWhenUsed="1"/>
-    <w:lsdException w:name="Hashtag" w:semiHidden="1" w:unhideWhenUsed="1"/>
   </w:latentStyles>
   <w:style w:type="paragraph" w:default="1" w:styleId="Normal">
     <w:name w:val="Normal"/>

</xml_diff>